<commit_message>
Added code to calculate trait correlations in hybrids. Added submission files with redacted author info.
</commit_message>
<xml_diff>
--- a/submission-materials/AoBP-response-to-reviewers.docx
+++ b/submission-materials/AoBP-response-to-reviewers.docx
@@ -9,104 +9,78 @@
     </w:p>
     <w:p>
       <w:r>
-        <w:t xml:space="preserve">Tom </w:t>
-      </w:r>
+        <w:t>Chief Editor</w:t>
+      </w:r>
+    </w:p>
+    <w:p>
       <w:proofErr w:type="spellStart"/>
       <w:r>
-        <w:t>Buckely</w:t>
+        <w:t>AoB</w:t>
       </w:r>
       <w:proofErr w:type="spellEnd"/>
-    </w:p>
-    <w:p>
-      <w:r>
-        <w:t>Chief Editor</w:t>
-      </w:r>
-    </w:p>
-    <w:p>
+      <w:r>
+        <w:t xml:space="preserve"> PLANTS</w:t>
+      </w:r>
+    </w:p>
+    <w:p/>
+    <w:p>
+      <w:r>
+        <w:t xml:space="preserve">Dear </w:t>
+      </w:r>
+      <w:r>
+        <w:t>Editor</w:t>
+      </w:r>
+      <w:r>
+        <w:t xml:space="preserve">, </w:t>
+      </w:r>
+    </w:p>
+    <w:p/>
+    <w:p>
+      <w:r>
+        <w:t xml:space="preserve">We are </w:t>
+      </w:r>
+      <w:r>
+        <w:t>grateful for the recent reviews of</w:t>
+      </w:r>
+      <w:r>
+        <w:t xml:space="preserve"> our manuscript </w:t>
+      </w:r>
+      <w:r>
+        <w:t xml:space="preserve">(original reference number </w:t>
+      </w:r>
+      <w:r>
+        <w:t>18086</w:t>
+      </w:r>
+      <w:r>
+        <w:t xml:space="preserve">) </w:t>
+      </w:r>
+      <w:r>
+        <w:t xml:space="preserve">for publication in </w:t>
+      </w:r>
       <w:proofErr w:type="spellStart"/>
       <w:r>
         <w:t>AoB</w:t>
       </w:r>
       <w:proofErr w:type="spellEnd"/>
       <w:r>
-        <w:t xml:space="preserve"> PLANTS</w:t>
-      </w:r>
-    </w:p>
-    <w:p/>
-    <w:p>
-      <w:r>
-        <w:t xml:space="preserve">Dear Dr. Buckley, </w:t>
-      </w:r>
-    </w:p>
-    <w:p/>
-    <w:p>
-      <w:r>
-        <w:t xml:space="preserve">We are delighted to hear of </w:t>
-      </w:r>
-      <w:r>
-        <w:t>the</w:t>
-      </w:r>
-      <w:r>
-        <w:t xml:space="preserve"> decision to accept our manuscript </w:t>
-      </w:r>
-      <w:r>
-        <w:t xml:space="preserve">(original reference number </w:t>
-      </w:r>
-      <w:r>
-        <w:t>18086</w:t>
-      </w:r>
-      <w:r>
-        <w:t xml:space="preserve">) </w:t>
-      </w:r>
-      <w:r>
-        <w:t xml:space="preserve">for publication in </w:t>
-      </w:r>
-      <w:proofErr w:type="spellStart"/>
-      <w:r>
-        <w:t>AoB</w:t>
-      </w:r>
-      <w:proofErr w:type="spellEnd"/>
-      <w:r>
-        <w:t xml:space="preserve"> PLANTS. We appreciate the prudent and constructive comments from the </w:t>
-      </w:r>
-      <w:proofErr w:type="gramStart"/>
-      <w:r>
-        <w:t>reviewers, and</w:t>
-      </w:r>
-      <w:proofErr w:type="gramEnd"/>
-      <w:r>
-        <w:t xml:space="preserve"> have accordingly taken care to incorporate their suggested modifications into the manuscript. Please see pursuant to this address our elaborated responses to each of their comments in turn. We feel that the manuscript has improved on account of these changes</w:t>
-      </w:r>
-      <w:r>
-        <w:t xml:space="preserve"> and other changes we have made which are detailed after the response to reviewer comments</w:t>
-      </w:r>
-      <w:r>
-        <w:t>.</w:t>
-      </w:r>
-    </w:p>
-    <w:p/>
-    <w:p>
-      <w:r>
-        <w:t xml:space="preserve">Sincerely, </w:t>
-      </w:r>
-    </w:p>
-    <w:p>
+        <w:t xml:space="preserve"> PLANTS. We have taken care to incorporate the suggested modifications into the manuscript. Please see pursuant to this address our elaborated responses to each of the comments in turn. We feel that the</w:t>
+      </w:r>
       <w:bookmarkStart w:id="0" w:name="_GoBack"/>
       <w:bookmarkEnd w:id="0"/>
-    </w:p>
-    <w:p>
-      <w:r>
-        <w:t>Jeff Groh</w:t>
-      </w:r>
-    </w:p>
-    <w:p>
-      <w:r>
-        <w:t>Botany Department</w:t>
-      </w:r>
-    </w:p>
-    <w:p>
-      <w:r>
-        <w:t>University of British Columbia</w:t>
+      <w:r>
+        <w:t xml:space="preserve"> manuscript has improved on account of these changes</w:t>
+      </w:r>
+      <w:r>
+        <w:t xml:space="preserve"> and other changes we have made which are detailed after the response to reviewer comments</w:t>
+      </w:r>
+      <w:r>
+        <w:t>.</w:t>
+      </w:r>
+    </w:p>
+    <w:p/>
+    <w:p>
+      <w:r>
+        <w:t>Kind Regards</w:t>
       </w:r>
     </w:p>
     <w:p/>
@@ -163,7 +137,32 @@
           <w:color w:val="7030A0"/>
         </w:rPr>
         <w:br/>
-        <w:t>Dear Dr. Groh, </w:t>
+      </w:r>
+      <w:proofErr w:type="gramStart"/>
+      <w:r>
+        <w:rPr>
+          <w:color w:val="7030A0"/>
+        </w:rPr>
+        <w:t>Dear</w:t>
+      </w:r>
+      <w:r>
+        <w:rPr>
+          <w:color w:val="7030A0"/>
+        </w:rPr>
+        <w:t xml:space="preserve"> </w:t>
+      </w:r>
+      <w:r>
+        <w:rPr>
+          <w:color w:val="7030A0"/>
+        </w:rPr>
+        <w:t>,</w:t>
+      </w:r>
+      <w:proofErr w:type="gramEnd"/>
+      <w:r>
+        <w:rPr>
+          <w:color w:val="7030A0"/>
+        </w:rPr>
+        <w:t> </w:t>
       </w:r>
       <w:r>
         <w:rPr>
@@ -190,7 +189,14 @@
         <w:rPr>
           <w:color w:val="7030A0"/>
         </w:rPr>
-        <w:t xml:space="preserve"> PLANTS. The evaluations of two reviewers are shown at the end of this letter. Based on these assessments, I am pleased to accept your paper for publication in our journal, subject to a satisfactory revision being sent to us within 4 weeks. </w:t>
+        <w:t xml:space="preserve"> PLANTS. The evaluations of two reviewers </w:t>
+      </w:r>
+      <w:r>
+        <w:rPr>
+          <w:color w:val="7030A0"/>
+        </w:rPr>
+        <w:lastRenderedPageBreak/>
+        <w:t>are shown at the end of this letter. Based on these assessments, I am pleased to accept your paper for publication in our journal, subject to a satisfactory revision being sent to us within 4 weeks. </w:t>
       </w:r>
       <w:r>
         <w:rPr>
@@ -439,46 +445,51 @@
         <w:rPr>
           <w:color w:val="7030A0"/>
         </w:rPr>
+        <w:t>General comments </w:t>
+      </w:r>
+      <w:r>
+        <w:rPr>
+          <w:color w:val="7030A0"/>
+        </w:rPr>
+        <w:br/>
+        <w:t>The subject is of interest, it is well analyzed and studied, and the remarkably thorough sampling backs the results presented. Frequently, evolutionary conclusions are extrapolated from very poorly sampled case studies. In this MS, the integrative view helps</w:t>
+      </w:r>
+      <w:r>
+        <w:rPr>
+          <w:color w:val="7030A0"/>
+        </w:rPr>
+        <w:t xml:space="preserve"> a lot to understa</w:t>
+      </w:r>
+      <w:r>
+        <w:rPr>
+          <w:color w:val="7030A0"/>
+        </w:rPr>
+        <w:t>nd the A. formosa and A. flavescens system and the nature of its Marble Range orphan hybrid population </w:t>
+      </w:r>
+      <w:r>
+        <w:rPr>
+          <w:color w:val="7030A0"/>
+        </w:rPr>
+        <w:br/>
+      </w:r>
+      <w:r>
+        <w:rPr>
+          <w:color w:val="7030A0"/>
+        </w:rPr>
+        <w:br/>
+        <w:t>ABS </w:t>
+      </w:r>
+      <w:r>
+        <w:rPr>
+          <w:color w:val="7030A0"/>
+        </w:rPr>
+        <w:br/>
+      </w:r>
+      <w:r>
+        <w:rPr>
+          <w:color w:val="7030A0"/>
+        </w:rPr>
         <w:lastRenderedPageBreak/>
-        <w:t>General comments </w:t>
-      </w:r>
-      <w:r>
-        <w:rPr>
-          <w:color w:val="7030A0"/>
-        </w:rPr>
-        <w:br/>
-        <w:t>The subject is of interest, it is well analyzed and studied, and the remarkably thorough sampling backs the results presented. Frequently, evolutionary conclusions are extrapolated from very poorly sampled case studies. In this MS, the integrative view helps</w:t>
-      </w:r>
-      <w:r>
-        <w:rPr>
-          <w:color w:val="7030A0"/>
-        </w:rPr>
-        <w:t xml:space="preserve"> a lot to understa</w:t>
-      </w:r>
-      <w:r>
-        <w:rPr>
-          <w:color w:val="7030A0"/>
-        </w:rPr>
-        <w:t>nd the A. formosa and A. flavescens system and the nature of its Marble Range orphan hybrid population </w:t>
-      </w:r>
-      <w:r>
-        <w:rPr>
-          <w:color w:val="7030A0"/>
-        </w:rPr>
-        <w:br/>
-      </w:r>
-      <w:r>
-        <w:rPr>
-          <w:color w:val="7030A0"/>
-        </w:rPr>
-        <w:br/>
-        <w:t>ABS </w:t>
-      </w:r>
-      <w:r>
-        <w:rPr>
-          <w:color w:val="7030A0"/>
-        </w:rPr>
-        <w:br/>
         <w:t xml:space="preserve">L20-21. The sentence "The Marble..." is redundant with information already provided, please </w:t>
       </w:r>
       <w:proofErr w:type="gramStart"/>
@@ -871,14 +882,7 @@
           <w:color w:val="7030A0"/>
         </w:rPr>
         <w:br/>
-        <w:t xml:space="preserve">L74-76. In modern practice, hybrids are better detected by genetic evidence than </w:t>
-      </w:r>
-      <w:r>
-        <w:rPr>
-          <w:color w:val="7030A0"/>
-        </w:rPr>
-        <w:lastRenderedPageBreak/>
-        <w:t>morphological traits Please reformulate the priority of the sentence. We don't perform paternity tests with morphometric studies. </w:t>
+        <w:t>L74-76. In modern practice, hybrids are better detected by genetic evidence than morphological traits Please reformulate the priority of the sentence. We don't perform paternity tests with morphometric studies. </w:t>
       </w:r>
     </w:p>
     <w:p>
@@ -923,6 +927,7 @@
         </w:numPr>
       </w:pPr>
       <w:r>
+        <w:lastRenderedPageBreak/>
         <w:t xml:space="preserve">We have changed this heading to ‘Museum collections sampling’ to encompass both the herbaria and the </w:t>
       </w:r>
       <w:proofErr w:type="spellStart"/>
@@ -1316,12 +1321,6 @@
           <w:color w:val="7030A0"/>
         </w:rPr>
         <w:br/>
-      </w:r>
-      <w:r>
-        <w:rPr>
-          <w:color w:val="7030A0"/>
-        </w:rPr>
-        <w:lastRenderedPageBreak/>
         <w:t xml:space="preserve">It's been a long time since we know (thanks Arnold, </w:t>
       </w:r>
       <w:proofErr w:type="spellStart"/>
@@ -1389,6 +1388,7 @@
         <w:rPr>
           <w:color w:val="000000" w:themeColor="text1"/>
         </w:rPr>
+        <w:lastRenderedPageBreak/>
         <w:t xml:space="preserve">This section has been re-titled as “Interspecific and hybrid variation” </w:t>
       </w:r>
     </w:p>
@@ -1609,7 +1609,19 @@
         <w:rPr>
           <w:color w:val="000000" w:themeColor="text1"/>
         </w:rPr>
-        <w:t xml:space="preserve">(line 416 in the revised manuscript) </w:t>
+        <w:t xml:space="preserve">(line </w:t>
+      </w:r>
+      <w:r>
+        <w:rPr>
+          <w:color w:val="000000" w:themeColor="text1"/>
+        </w:rPr>
+        <w:t>345</w:t>
+      </w:r>
+      <w:r>
+        <w:rPr>
+          <w:color w:val="000000" w:themeColor="text1"/>
+        </w:rPr>
+        <w:t xml:space="preserve"> in the revised manuscript) </w:t>
       </w:r>
       <w:r>
         <w:rPr>
@@ -1778,7 +1790,6 @@
         <w:rPr>
           <w:color w:val="7030A0"/>
         </w:rPr>
-        <w:lastRenderedPageBreak/>
         <w:t>LIT CIT </w:t>
       </w:r>
       <w:r>
@@ -1876,6 +1887,7 @@
         <w:rPr>
           <w:color w:val="000000" w:themeColor="text1"/>
         </w:rPr>
+        <w:lastRenderedPageBreak/>
         <w:t xml:space="preserve">We have remade the figure using a </w:t>
       </w:r>
       <w:r>
@@ -2154,50 +2166,50 @@
         <w:rPr>
           <w:color w:val="000000" w:themeColor="text1"/>
         </w:rPr>
-        <w:t xml:space="preserve"> in the analysis, and there is naturally </w:t>
+        <w:t xml:space="preserve"> in the analysis, and there is naturally genetic structure at the population level. When K is set equal to 4, the hybrid population represents a separate genetic cluster, though evidence of admixture from parental populations is still present</w:t>
+      </w:r>
+      <w:r>
+        <w:rPr>
+          <w:color w:val="000000" w:themeColor="text1"/>
+        </w:rPr>
+        <w:t>.</w:t>
+      </w:r>
+      <w:r>
+        <w:rPr>
+          <w:color w:val="000000" w:themeColor="text1"/>
+        </w:rPr>
+        <w:t xml:space="preserve"> </w:t>
+      </w:r>
+      <w:r>
+        <w:rPr>
+          <w:color w:val="000000" w:themeColor="text1"/>
+        </w:rPr>
+        <w:t>While interesting, w</w:t>
+      </w:r>
+      <w:r>
+        <w:rPr>
+          <w:color w:val="000000" w:themeColor="text1"/>
+        </w:rPr>
+        <w:t xml:space="preserve">e have chosen not to include this analysis in the manuscript as </w:t>
+      </w:r>
+      <w:r>
+        <w:rPr>
+          <w:color w:val="000000" w:themeColor="text1"/>
+        </w:rPr>
+        <w:t xml:space="preserve">(1) </w:t>
+      </w:r>
+      <w:r>
+        <w:rPr>
+          <w:color w:val="000000" w:themeColor="text1"/>
+        </w:rPr>
+        <w:t xml:space="preserve">our intention with the STRUCTURE analysis was not to identify an unknown number of genetic clusters, but to explicitly test whether one group shows evidence of admixture from two other predefined groups, for which we have strong a priori information to specify, and for which </w:t>
       </w:r>
       <w:r>
         <w:rPr>
           <w:color w:val="000000" w:themeColor="text1"/>
         </w:rPr>
         <w:lastRenderedPageBreak/>
-        <w:t>genetic structure at the population level. When K is set equal to 4, the hybrid population represents a separate genetic cluster, though evidence of admixture from parental populations is still present</w:t>
-      </w:r>
-      <w:r>
-        <w:rPr>
-          <w:color w:val="000000" w:themeColor="text1"/>
-        </w:rPr>
-        <w:t>.</w:t>
-      </w:r>
-      <w:r>
-        <w:rPr>
-          <w:color w:val="000000" w:themeColor="text1"/>
-        </w:rPr>
-        <w:t xml:space="preserve"> </w:t>
-      </w:r>
-      <w:r>
-        <w:rPr>
-          <w:color w:val="000000" w:themeColor="text1"/>
-        </w:rPr>
-        <w:t>While interesting, w</w:t>
-      </w:r>
-      <w:r>
-        <w:rPr>
-          <w:color w:val="000000" w:themeColor="text1"/>
-        </w:rPr>
-        <w:t xml:space="preserve">e have chosen not to include this analysis in the manuscript as </w:t>
-      </w:r>
-      <w:r>
-        <w:rPr>
-          <w:color w:val="000000" w:themeColor="text1"/>
-        </w:rPr>
-        <w:t xml:space="preserve">(1) </w:t>
-      </w:r>
-      <w:r>
-        <w:rPr>
-          <w:color w:val="000000" w:themeColor="text1"/>
-        </w:rPr>
-        <w:t xml:space="preserve">our intention with the STRUCTURE analysis was not to identify an unknown number of genetic clusters, but to explicitly test whether one group shows evidence of admixture from two other predefined groups, for which we have strong a priori information to specify, and for which STRUCTURE has a specialized mode of analysis. Furthermore, the assumption that different populations of the same species do cluster together was first verified before inclusion of the hybrids in the analysis. </w:t>
+        <w:t xml:space="preserve">STRUCTURE has a specialized mode of analysis. Furthermore, the assumption that different populations of the same species do cluster together was first verified before inclusion of the hybrids in the analysis. </w:t>
       </w:r>
       <w:r>
         <w:rPr>
@@ -2373,7 +2385,19 @@
         <w:rPr>
           <w:color w:val="000000" w:themeColor="text1"/>
         </w:rPr>
-        <w:t xml:space="preserve">In the corrected version of the manuscript, we have increased the number of samples for the genetic analysis and taken a different approach with the STRUCTURE analysis which is detailed in lines 278 – 290 of the corrected manuscript. This approach </w:t>
+        <w:t xml:space="preserve">In the corrected version of the manuscript, we have increased the number of samples for the genetic analysis and taken a different approach with the STRUCTURE analysis which is detailed in lines </w:t>
+      </w:r>
+      <w:r>
+        <w:rPr>
+          <w:color w:val="000000" w:themeColor="text1"/>
+        </w:rPr>
+        <w:t>209-221</w:t>
+      </w:r>
+      <w:r>
+        <w:rPr>
+          <w:color w:val="000000" w:themeColor="text1"/>
+        </w:rPr>
+        <w:t xml:space="preserve"> of the corrected manuscript. This approach </w:t>
       </w:r>
       <w:r>
         <w:rPr>
@@ -2423,7 +2447,7 @@
         <w:t xml:space="preserve">A. flavescens </w:t>
       </w:r>
       <w:r>
-        <w:t xml:space="preserve">and the structure analysis suggests higher ancestry from </w:t>
+        <w:t xml:space="preserve">and the structure analysis suggests high ancestry from </w:t>
       </w:r>
       <w:r>
         <w:rPr>
@@ -2475,7 +2499,19 @@
         <w:rPr>
           <w:color w:val="000000" w:themeColor="text1"/>
         </w:rPr>
-        <w:t xml:space="preserve">, so we wouldn’t expect inbreeding to be severe. </w:t>
+        <w:t>, so we wouldn’t expect inbreeding</w:t>
+      </w:r>
+      <w:r>
+        <w:rPr>
+          <w:color w:val="000000" w:themeColor="text1"/>
+        </w:rPr>
+        <w:t xml:space="preserve"> among individuals </w:t>
+      </w:r>
+      <w:r>
+        <w:rPr>
+          <w:color w:val="000000" w:themeColor="text1"/>
+        </w:rPr>
+        <w:t xml:space="preserve">to be severe. </w:t>
       </w:r>
       <w:r>
         <w:rPr>
@@ -2506,7 +2542,7 @@
         <w:rPr>
           <w:color w:val="000000" w:themeColor="text1"/>
         </w:rPr>
-        <w:t xml:space="preserve">.   </w:t>
+        <w:t xml:space="preserve">, and without species-diagnostic alleles. </w:t>
       </w:r>
     </w:p>
     <w:p>
@@ -2552,40 +2588,40 @@
           <w:color w:val="7030A0"/>
         </w:rPr>
         <w:br/>
+        <w:t>1) Has the work been placed within a broad conceptual framework that integrates the relevant published literature and draws in the reader? </w:t>
+      </w:r>
+      <w:r>
+        <w:rPr>
+          <w:color w:val="7030A0"/>
+        </w:rPr>
+        <w:br/>
+        <w:t>-Yes. </w:t>
+      </w:r>
+      <w:r>
+        <w:rPr>
+          <w:color w:val="7030A0"/>
+        </w:rPr>
+        <w:br/>
+        <w:t>2) Are the specific research questions being addressed in the manuscript clearly articulated at the end of the Introduction? </w:t>
+      </w:r>
+      <w:r>
+        <w:rPr>
+          <w:color w:val="7030A0"/>
+        </w:rPr>
+        <w:br/>
+        <w:t>-Yes, the research question is very clear. </w:t>
+      </w:r>
+      <w:r>
+        <w:rPr>
+          <w:color w:val="7030A0"/>
+        </w:rPr>
+        <w:br/>
       </w:r>
       <w:r>
         <w:rPr>
           <w:color w:val="7030A0"/>
         </w:rPr>
         <w:lastRenderedPageBreak/>
-        <w:t>1) Has the work been placed within a broad conceptual framework that integrates the relevant published literature and draws in the reader? </w:t>
-      </w:r>
-      <w:r>
-        <w:rPr>
-          <w:color w:val="7030A0"/>
-        </w:rPr>
-        <w:br/>
-        <w:t>-Yes. </w:t>
-      </w:r>
-      <w:r>
-        <w:rPr>
-          <w:color w:val="7030A0"/>
-        </w:rPr>
-        <w:br/>
-        <w:t>2) Are the specific research questions being addressed in the manuscript clearly articulated at the end of the Introduction? </w:t>
-      </w:r>
-      <w:r>
-        <w:rPr>
-          <w:color w:val="7030A0"/>
-        </w:rPr>
-        <w:br/>
-        <w:t>-Yes, the research question is very clear. </w:t>
-      </w:r>
-      <w:r>
-        <w:rPr>
-          <w:color w:val="7030A0"/>
-        </w:rPr>
-        <w:br/>
         <w:t>3) Have the authors clearly and sufficiently described their statistical analyses, and do these analyses adequately address their focal hypotheses? </w:t>
       </w:r>
       <w:r>
@@ -2825,19 +2861,16 @@
         </w:numPr>
       </w:pPr>
       <w:r>
-        <w:lastRenderedPageBreak/>
         <w:t>We added a</w:t>
       </w:r>
       <w:r>
-        <w:t xml:space="preserve">n additional paragraph to the discussion to more critically </w:t>
-      </w:r>
-      <w:proofErr w:type="spellStart"/>
-      <w:r>
-        <w:t>evalulate</w:t>
-      </w:r>
-      <w:proofErr w:type="spellEnd"/>
-      <w:r>
-        <w:t xml:space="preserve"> the evidence for different hypotheses on the origin of the hybrid population.</w:t>
+        <w:t xml:space="preserve">n additional paragraph to the discussion to more </w:t>
+      </w:r>
+      <w:r>
+        <w:t xml:space="preserve">expand discussion the discussion </w:t>
+      </w:r>
+      <w:r>
+        <w:t>on the origin of the hybrid population.</w:t>
       </w:r>
     </w:p>
     <w:p>
@@ -2854,7 +2887,13 @@
         </w:numPr>
       </w:pPr>
       <w:r>
-        <w:t xml:space="preserve">We have added to the appendix a video clip of a female rufous hummingbird visiting a patch of </w:t>
+        <w:t xml:space="preserve">We have added to the appendix </w:t>
+      </w:r>
+      <w:r>
+        <w:t xml:space="preserve">(Appendix S7) </w:t>
+      </w:r>
+      <w:r>
+        <w:t xml:space="preserve">a video clip of a female rufous hummingbird visiting a patch of </w:t>
       </w:r>
       <w:r>
         <w:rPr>
@@ -2886,7 +2925,39 @@
         <w:rPr>
           <w:color w:val="000000" w:themeColor="text1"/>
         </w:rPr>
-        <w:t xml:space="preserve">We added an additional analysis (described in line 225 of the revised manuscript), which is presented as an additional figure (Appendix S5) in the supplementary material. </w:t>
+        <w:t>We added an additional analysis (</w:t>
+      </w:r>
+      <w:proofErr w:type="spellStart"/>
+      <w:r>
+        <w:rPr>
+          <w:color w:val="000000" w:themeColor="text1"/>
+        </w:rPr>
+        <w:t>PCoA</w:t>
+      </w:r>
+      <w:proofErr w:type="spellEnd"/>
+      <w:r>
+        <w:rPr>
+          <w:color w:val="000000" w:themeColor="text1"/>
+        </w:rPr>
+        <w:t xml:space="preserve">, </w:t>
+      </w:r>
+      <w:r>
+        <w:rPr>
+          <w:color w:val="000000" w:themeColor="text1"/>
+        </w:rPr>
+        <w:t xml:space="preserve">described in line </w:t>
+      </w:r>
+      <w:r>
+        <w:rPr>
+          <w:color w:val="000000" w:themeColor="text1"/>
+        </w:rPr>
+        <w:t>192</w:t>
+      </w:r>
+      <w:r>
+        <w:rPr>
+          <w:color w:val="000000" w:themeColor="text1"/>
+        </w:rPr>
+        <w:t xml:space="preserve"> of the revised manuscript), which is presented as an additional figure (Appendix S5) in the supplementary material. </w:t>
       </w:r>
     </w:p>
     <w:sectPr>
@@ -4060,6 +4131,7 @@
   <w:style w:type="character" w:default="1" w:styleId="DefaultParagraphFont">
     <w:name w:val="Default Paragraph Font"/>
     <w:uiPriority w:val="1"/>
+    <w:semiHidden/>
     <w:unhideWhenUsed/>
   </w:style>
   <w:style w:type="table" w:default="1" w:styleId="TableNormal">

</xml_diff>